<commit_message>
actualizacion de las boletas
</commit_message>
<xml_diff>
--- a/recursos/formatos/boleta/boleta1.docx
+++ b/recursos/formatos/boleta/boleta1.docx
@@ -33,10 +33,12 @@
             <w:pPr>
               <w:rPr>
                 <w:rFonts w:ascii="Arial" w:hAnsi="Arial" w:cs="Arial"/>
-                <w:sz w:val="144"/>
-                <w:szCs w:val="144"/>
+                <w:sz w:val="154"/>
+                <w:szCs w:val="154"/>
               </w:rPr>
             </w:pPr>
+            <w:bookmarkStart w:id="0" w:name="_GoBack"/>
+            <w:bookmarkEnd w:id="0"/>
           </w:p>
         </w:tc>
       </w:tr>
@@ -1635,8 +1637,6 @@
                     </w:rPr>
                     <w:t>${imp1-9}</w:t>
                   </w:r>
-                  <w:bookmarkStart w:id="0" w:name="_GoBack"/>
-                  <w:bookmarkEnd w:id="0"/>
                 </w:p>
               </w:tc>
             </w:tr>
@@ -2633,7 +2633,7 @@
 </file>
 
 <file path=customXml/itemProps1.xml><?xml version="1.0" encoding="utf-8"?>
-<ds:datastoreItem xmlns:ds="http://schemas.openxmlformats.org/officeDocument/2006/customXml" ds:itemID="{06803149-B5B2-4911-9F55-FB684C0954D1}">
+<ds:datastoreItem xmlns:ds="http://schemas.openxmlformats.org/officeDocument/2006/customXml" ds:itemID="{210EE6FF-B788-4787-B2BD-6A93671AF3A3}">
   <ds:schemaRefs>
     <ds:schemaRef ds:uri="http://schemas.openxmlformats.org/officeDocument/2006/bibliography"/>
   </ds:schemaRefs>

</xml_diff>